<commit_message>
Update rep and src
</commit_message>
<xml_diff>
--- a/reports/Sukharevich/4/rep/lab4.docx
+++ b/reports/Sukharevich/4/rep/lab4.docx
@@ -378,15 +378,7 @@
           <w:spacing w:val="-5"/>
           <w:w w:val="85"/>
         </w:rPr>
-        <w:t>№</w:t>
-      </w:r>
-      <w:r>
-        <w:rPr>
-          <w:rFonts w:ascii="Times New Roman" w:hAnsi="Times New Roman" w:cs="Times New Roman"/>
-          <w:spacing w:val="-5"/>
-          <w:w w:val="85"/>
-        </w:rPr>
-        <w:t>4</w:t>
+        <w:t>№4</w:t>
       </w:r>
     </w:p>
     <w:p>
@@ -829,7 +821,6 @@
           <w:rFonts w:ascii="Times New Roman" w:hAnsi="Times New Roman" w:cs="Times New Roman"/>
           <w:b/>
           <w:sz w:val="24"/>
-          <w:lang w:val="en-US"/>
         </w:rPr>
       </w:pPr>
       <w:r>
@@ -845,7 +836,6 @@
           <w:rFonts w:ascii="Times New Roman" w:hAnsi="Times New Roman" w:cs="Times New Roman"/>
           <w:b/>
           <w:sz w:val="24"/>
-          <w:lang w:val="en-US"/>
         </w:rPr>
         <w:t>:</w:t>
       </w:r>
@@ -3370,8 +3360,212 @@
           <w:lang w:val="en-US"/>
         </w:rPr>
       </w:pPr>
+    </w:p>
+    <w:p>
+      <w:pPr>
+        <w:rPr>
+          <w:b/>
+        </w:rPr>
+      </w:pPr>
+      <w:r>
+        <w:rPr>
+          <w:b/>
+        </w:rPr>
+        <w:t>Результаты работы программы:</w:t>
+      </w:r>
+    </w:p>
+    <w:p>
+      <w:pPr>
+        <w:jc w:val="center"/>
+        <w:rPr>
+          <w:b/>
+        </w:rPr>
+      </w:pPr>
+      <w:r>
+        <w:rPr>
+          <w:b/>
+        </w:rPr>
+        <w:lastRenderedPageBreak/>
+        <w:drawing>
+          <wp:inline distT="0" distB="0" distL="0" distR="0" wp14:anchorId="399B5C4E" wp14:editId="3BB6D60E">
+            <wp:extent cx="5731510" cy="2414905"/>
+            <wp:effectExtent l="0" t="0" r="2540" b="4445"/>
+            <wp:docPr id="1" name="Рисунок 1"/>
+            <wp:cNvGraphicFramePr>
+              <a:graphicFrameLocks xmlns:a="http://schemas.openxmlformats.org/drawingml/2006/main" noChangeAspect="1"/>
+            </wp:cNvGraphicFramePr>
+            <a:graphic xmlns:a="http://schemas.openxmlformats.org/drawingml/2006/main">
+              <a:graphicData uri="http://schemas.openxmlformats.org/drawingml/2006/picture">
+                <pic:pic xmlns:pic="http://schemas.openxmlformats.org/drawingml/2006/picture">
+                  <pic:nvPicPr>
+                    <pic:cNvPr id="1" name=""/>
+                    <pic:cNvPicPr/>
+                  </pic:nvPicPr>
+                  <pic:blipFill>
+                    <a:blip r:embed="rId4"/>
+                    <a:stretch>
+                      <a:fillRect/>
+                    </a:stretch>
+                  </pic:blipFill>
+                  <pic:spPr>
+                    <a:xfrm>
+                      <a:off x="0" y="0"/>
+                      <a:ext cx="5731510" cy="2414905"/>
+                    </a:xfrm>
+                    <a:prstGeom prst="rect">
+                      <a:avLst/>
+                    </a:prstGeom>
+                  </pic:spPr>
+                </pic:pic>
+              </a:graphicData>
+            </a:graphic>
+          </wp:inline>
+        </w:drawing>
+      </w:r>
+      <w:r>
+        <w:rPr>
+          <w:b/>
+        </w:rPr>
+        <w:t>Рис.1 – Трекинг со стандартной конфигурацией</w:t>
+      </w:r>
+      <w:r>
+        <w:rPr>
+          <w:b/>
+        </w:rPr>
+        <w:drawing>
+          <wp:inline distT="0" distB="0" distL="0" distR="0" wp14:anchorId="5D2CF703" wp14:editId="10CFC650">
+            <wp:extent cx="5731510" cy="2624455"/>
+            <wp:effectExtent l="0" t="0" r="2540" b="4445"/>
+            <wp:docPr id="2" name="Рисунок 2"/>
+            <wp:cNvGraphicFramePr>
+              <a:graphicFrameLocks xmlns:a="http://schemas.openxmlformats.org/drawingml/2006/main" noChangeAspect="1"/>
+            </wp:cNvGraphicFramePr>
+            <a:graphic xmlns:a="http://schemas.openxmlformats.org/drawingml/2006/main">
+              <a:graphicData uri="http://schemas.openxmlformats.org/drawingml/2006/picture">
+                <pic:pic xmlns:pic="http://schemas.openxmlformats.org/drawingml/2006/picture">
+                  <pic:nvPicPr>
+                    <pic:cNvPr id="1" name=""/>
+                    <pic:cNvPicPr/>
+                  </pic:nvPicPr>
+                  <pic:blipFill>
+                    <a:blip r:embed="rId5"/>
+                    <a:stretch>
+                      <a:fillRect/>
+                    </a:stretch>
+                  </pic:blipFill>
+                  <pic:spPr>
+                    <a:xfrm>
+                      <a:off x="0" y="0"/>
+                      <a:ext cx="5731510" cy="2624455"/>
+                    </a:xfrm>
+                    <a:prstGeom prst="rect">
+                      <a:avLst/>
+                    </a:prstGeom>
+                  </pic:spPr>
+                </pic:pic>
+              </a:graphicData>
+            </a:graphic>
+          </wp:inline>
+        </w:drawing>
+      </w:r>
+    </w:p>
+    <w:p>
+      <w:pPr>
+        <w:jc w:val="center"/>
+        <w:rPr>
+          <w:b/>
+        </w:rPr>
+      </w:pPr>
+      <w:r>
+        <w:rPr>
+          <w:b/>
+        </w:rPr>
+        <w:t xml:space="preserve">Рис.2 – Трекинг с </w:t>
+      </w:r>
+      <w:proofErr w:type="spellStart"/>
+      <w:r>
+        <w:rPr>
+          <w:b/>
+        </w:rPr>
+        <w:t>кастомной</w:t>
+      </w:r>
+      <w:proofErr w:type="spellEnd"/>
+      <w:r>
+        <w:rPr>
+          <w:b/>
+        </w:rPr>
+        <w:t xml:space="preserve"> конфигурацией №2</w:t>
+      </w:r>
       <w:bookmarkStart w:id="0" w:name="_GoBack"/>
       <w:bookmarkEnd w:id="0"/>
+      <w:r>
+        <w:rPr>
+          <w:b/>
+        </w:rPr>
+        <w:drawing>
+          <wp:inline distT="0" distB="0" distL="0" distR="0" wp14:anchorId="40CE652F" wp14:editId="7B0C4FEF">
+            <wp:extent cx="5731510" cy="2762885"/>
+            <wp:effectExtent l="0" t="0" r="2540" b="0"/>
+            <wp:docPr id="3" name="Рисунок 3"/>
+            <wp:cNvGraphicFramePr>
+              <a:graphicFrameLocks xmlns:a="http://schemas.openxmlformats.org/drawingml/2006/main" noChangeAspect="1"/>
+            </wp:cNvGraphicFramePr>
+            <a:graphic xmlns:a="http://schemas.openxmlformats.org/drawingml/2006/main">
+              <a:graphicData uri="http://schemas.openxmlformats.org/drawingml/2006/picture">
+                <pic:pic xmlns:pic="http://schemas.openxmlformats.org/drawingml/2006/picture">
+                  <pic:nvPicPr>
+                    <pic:cNvPr id="1" name=""/>
+                    <pic:cNvPicPr/>
+                  </pic:nvPicPr>
+                  <pic:blipFill>
+                    <a:blip r:embed="rId6"/>
+                    <a:stretch>
+                      <a:fillRect/>
+                    </a:stretch>
+                  </pic:blipFill>
+                  <pic:spPr>
+                    <a:xfrm>
+                      <a:off x="0" y="0"/>
+                      <a:ext cx="5731510" cy="2762885"/>
+                    </a:xfrm>
+                    <a:prstGeom prst="rect">
+                      <a:avLst/>
+                    </a:prstGeom>
+                  </pic:spPr>
+                </pic:pic>
+              </a:graphicData>
+            </a:graphic>
+          </wp:inline>
+        </w:drawing>
+      </w:r>
+    </w:p>
+    <w:p>
+      <w:pPr>
+        <w:jc w:val="center"/>
+        <w:rPr>
+          <w:b/>
+        </w:rPr>
+      </w:pPr>
+      <w:r>
+        <w:rPr>
+          <w:b/>
+        </w:rPr>
+        <w:t xml:space="preserve">Рис.3 – Трекинг с </w:t>
+      </w:r>
+      <w:proofErr w:type="spellStart"/>
+      <w:r>
+        <w:rPr>
+          <w:b/>
+        </w:rPr>
+        <w:t>кастомной</w:t>
+      </w:r>
+      <w:proofErr w:type="spellEnd"/>
+      <w:r>
+        <w:rPr>
+          <w:b/>
+        </w:rPr>
+        <w:t xml:space="preserve"> конфигурацией №2</w:t>
+      </w:r>
     </w:p>
     <w:sectPr>
       <w:pgSz w:w="11906" w:h="16838"/>

</xml_diff>